<commit_message>
working on cumsum plot and ANU talk
</commit_message>
<xml_diff>
--- a/docs/manuscripts/euc manuscript/eucLeaf_results4.docx
+++ b/docs/manuscripts/euc manuscript/eucLeaf_results4.docx
@@ -61,7 +61,20 @@
         <w:t>No trends in protein abundance were apparent</w:t>
       </w:r>
       <w:r>
-        <w:t xml:space="preserve"> across gradients of light availability (Fig. Xa,b), but </w:t>
+        <w:t xml:space="preserve"> across gradients of light availability (Fig. </w:t>
+      </w:r>
+      <w:proofErr w:type="spellStart"/>
+      <w:r>
+        <w:t>Xa</w:t>
+      </w:r>
+      <w:proofErr w:type="gramStart"/>
+      <w:r>
+        <w:t>,b</w:t>
+      </w:r>
+      <w:proofErr w:type="spellEnd"/>
+      <w:proofErr w:type="gramEnd"/>
+      <w:r>
+        <w:t xml:space="preserve">), but </w:t>
       </w:r>
       <w:r>
         <w:t xml:space="preserve">leaf protein </w:t>
@@ -73,7 +86,15 @@
         <w:t>by 88</w:t>
       </w:r>
       <w:r>
-        <w:t xml:space="preserve"> % as mean precipitation in the wettest month of the year increased from 25 to 605 mm (Fig. Xc, R2 = 0.38, p &gt; 0.001)</w:t>
+        <w:t xml:space="preserve"> % as mean precipitation in the wettest month of the year increased from 25 to 605 mm (Fig. </w:t>
+      </w:r>
+      <w:proofErr w:type="spellStart"/>
+      <w:r>
+        <w:t>Xc</w:t>
+      </w:r>
+      <w:proofErr w:type="spellEnd"/>
+      <w:r>
+        <w:t>, R2 = 0.38, p &gt; 0.001)</w:t>
       </w:r>
       <w:r>
         <w:t>. A</w:t>
@@ -88,7 +109,17 @@
         <w:t>exhibited</w:t>
       </w:r>
       <w:r>
-        <w:t xml:space="preserve"> a strong relationship with leaf protein content (Fig. Xd, R</w:t>
+        <w:t xml:space="preserve"> a strong relationship with leaf protein content (Fig. </w:t>
+      </w:r>
+      <w:proofErr w:type="spellStart"/>
+      <w:proofErr w:type="gramStart"/>
+      <w:r>
+        <w:t>Xd</w:t>
+      </w:r>
+      <w:proofErr w:type="spellEnd"/>
+      <w:proofErr w:type="gramEnd"/>
+      <w:r>
+        <w:t>, R</w:t>
       </w:r>
       <w:r>
         <w:rPr>
@@ -105,6 +136,7 @@
       <w:r>
         <w:t xml:space="preserve">associated with a modelled reduction protein abundance of 85 % over the measured range of 5 – 27 </w:t>
       </w:r>
+      <w:proofErr w:type="spellStart"/>
       <w:r>
         <w:rPr>
           <w:vertAlign w:val="superscript"/>
@@ -114,6 +146,7 @@
       <w:r>
         <w:t>C.</w:t>
       </w:r>
+      <w:proofErr w:type="spellEnd"/>
     </w:p>
     <w:p>
       <w:pPr>
@@ -212,8 +245,25 @@
         <w:t>-1</w:t>
       </w:r>
       <w:r>
-        <w:t>, corrected for progressive shading with leaf age), c.)  mean precipitation in the wettest month (mm), d.) mean annual temperature (</w:t>
-      </w:r>
+        <w:t xml:space="preserve">, corrected for progressive shading with leaf age), c.)  </w:t>
+      </w:r>
+      <w:proofErr w:type="gramStart"/>
+      <w:r>
+        <w:t>mean</w:t>
+      </w:r>
+      <w:proofErr w:type="gramEnd"/>
+      <w:r>
+        <w:t xml:space="preserve"> precipitation in the wettest month (mm), d.) </w:t>
+      </w:r>
+      <w:proofErr w:type="gramStart"/>
+      <w:r>
+        <w:t>mean</w:t>
+      </w:r>
+      <w:proofErr w:type="gramEnd"/>
+      <w:r>
+        <w:t xml:space="preserve"> annual temperature (</w:t>
+      </w:r>
+      <w:proofErr w:type="spellStart"/>
       <w:r>
         <w:rPr>
           <w:vertAlign w:val="superscript"/>
@@ -221,7 +271,11 @@
         <w:t>o</w:t>
       </w:r>
       <w:r>
-        <w:t>C). Each point represents the aggregate mean associated with each species*site combination (</w:t>
+        <w:t>C</w:t>
+      </w:r>
+      <w:proofErr w:type="spellEnd"/>
+      <w:r>
+        <w:t>). Each point represents the aggregate mean associated with each species*site combination (</w:t>
       </w:r>
       <w:commentRangeStart w:id="2"/>
       <w:r>
@@ -238,7 +292,30 @@
         <w:commentReference w:id="2"/>
       </w:r>
       <w:r>
-        <w:t>species were present at multiple sites and are represented more than once). Vertical error bars represent the standard error of the mean across 9 samples (3 leaf ages across 3 individuals per species). Horizontal error bars (Xa,b) show the SE of the predictor value for the species*site point.   Blue lines show the fitted linear model. The axis of Xc is log</w:t>
+        <w:t>species were present at multiple sites and are represented more than once). Vertical error bars represent the standard error of the mean across 9 samples (3 leaf ages across 3 individuals per species). Horizontal error bars (</w:t>
+      </w:r>
+      <w:proofErr w:type="spellStart"/>
+      <w:r>
+        <w:t>Xa</w:t>
+      </w:r>
+      <w:proofErr w:type="gramStart"/>
+      <w:r>
+        <w:t>,b</w:t>
+      </w:r>
+      <w:proofErr w:type="spellEnd"/>
+      <w:proofErr w:type="gramEnd"/>
+      <w:r>
+        <w:t xml:space="preserve">) show the SE of the predictor value for the species*site point.   Blue lines show the fitted linear model. The axis of </w:t>
+      </w:r>
+      <w:proofErr w:type="spellStart"/>
+      <w:proofErr w:type="gramStart"/>
+      <w:r>
+        <w:t>Xc</w:t>
+      </w:r>
+      <w:proofErr w:type="spellEnd"/>
+      <w:proofErr w:type="gramEnd"/>
+      <w:r>
+        <w:t xml:space="preserve"> is log</w:t>
       </w:r>
       <w:r>
         <w:rPr>
@@ -394,7 +471,15 @@
         <w:t>(</w:t>
       </w:r>
       <w:r>
-        <w:t xml:space="preserve">Fig. Xa, </w:t>
+        <w:t xml:space="preserve">Fig. </w:t>
+      </w:r>
+      <w:proofErr w:type="spellStart"/>
+      <w:r>
+        <w:t>Xa</w:t>
+      </w:r>
+      <w:proofErr w:type="spellEnd"/>
+      <w:r>
+        <w:t xml:space="preserve">, </w:t>
       </w:r>
       <w:r>
         <w:t>R</w:t>
@@ -430,7 +515,16 @@
         <w:t xml:space="preserve"> - approximately 1% protein per % gap fraction</w:t>
       </w:r>
       <w:r>
-        <w:t>. Photosystem protein abundance similarly tracked mean annual radiation (again scaled by leaf age) (Fig. Xb,  R</w:t>
+        <w:t xml:space="preserve">. Photosystem protein abundance similarly tracked mean annual radiation (again scaled by leaf age) (Fig. </w:t>
+      </w:r>
+      <w:proofErr w:type="spellStart"/>
+      <w:r>
+        <w:t>Xb</w:t>
+      </w:r>
+      <w:proofErr w:type="spellEnd"/>
+      <w:proofErr w:type="gramStart"/>
+      <w:r>
+        <w:t>,  R</w:t>
       </w:r>
       <w:r>
         <w:rPr>
@@ -438,6 +532,7 @@
         </w:rPr>
         <w:t>2</w:t>
       </w:r>
+      <w:proofErr w:type="gramEnd"/>
       <w:r>
         <w:t xml:space="preserve"> = 0.27, p = 0.001), declining by 42 % over </w:t>
       </w:r>
@@ -466,7 +561,17 @@
         <w:t>-1</w:t>
       </w:r>
       <w:r>
-        <w:t>. Photosystem abundance also increased with mean annual precipitation (Fig. Xc, R</w:t>
+        <w:t xml:space="preserve">. Photosystem abundance also increased with mean annual precipitation (Fig. </w:t>
+      </w:r>
+      <w:proofErr w:type="spellStart"/>
+      <w:proofErr w:type="gramStart"/>
+      <w:r>
+        <w:t>Xc</w:t>
+      </w:r>
+      <w:proofErr w:type="spellEnd"/>
+      <w:proofErr w:type="gramEnd"/>
+      <w:r>
+        <w:t>, R</w:t>
       </w:r>
       <w:r>
         <w:rPr>
@@ -478,7 +583,17 @@
         <w:t xml:space="preserve"> = 0.28, p &lt; 0.001), which while correlated with canopy openness (Pearson’s r = 0.54) and radiation (Pearson’s r = 0.56), represents a synoptic environmental gradient of general interest. </w:t>
       </w:r>
       <w:r>
-        <w:t>No relationship between photosystem abundance and mean annual temperature was found (Fig. Xd).</w:t>
+        <w:t xml:space="preserve">No relationship between photosystem abundance and mean annual temperature was found (Fig. </w:t>
+      </w:r>
+      <w:proofErr w:type="spellStart"/>
+      <w:proofErr w:type="gramStart"/>
+      <w:r>
+        <w:t>Xd</w:t>
+      </w:r>
+      <w:proofErr w:type="spellEnd"/>
+      <w:proofErr w:type="gramEnd"/>
+      <w:r>
+        <w:t>).</w:t>
       </w:r>
     </w:p>
     <w:p>
@@ -488,7 +603,6 @@
           <w:tab w:val="center" w:pos="4513"/>
         </w:tabs>
       </w:pPr>
-      <w:bookmarkStart w:id="6" w:name="_GoBack"/>
       <w:r>
         <w:rPr>
           <w:noProof/>
@@ -538,8 +652,9 @@
           </wp:inline>
         </w:drawing>
       </w:r>
-      <w:bookmarkEnd w:id="6"/>
-    </w:p>
+      <w:bookmarkStart w:id="6" w:name="_GoBack"/>
+    </w:p>
+    <w:bookmarkEnd w:id="6"/>
     <w:p>
       <w:pPr>
         <w:pStyle w:val="Caption"/>
@@ -572,8 +687,25 @@
         <w:t>)</w:t>
       </w:r>
       <w:r>
-        <w:t>, c.) mean annual precipitation (mm), d.) mean annual temperature (</w:t>
-      </w:r>
+        <w:t xml:space="preserve">, c.) </w:t>
+      </w:r>
+      <w:proofErr w:type="gramStart"/>
+      <w:r>
+        <w:t>mean</w:t>
+      </w:r>
+      <w:proofErr w:type="gramEnd"/>
+      <w:r>
+        <w:t xml:space="preserve"> annual precipitation (mm), d.) </w:t>
+      </w:r>
+      <w:proofErr w:type="gramStart"/>
+      <w:r>
+        <w:t>mean</w:t>
+      </w:r>
+      <w:proofErr w:type="gramEnd"/>
+      <w:r>
+        <w:t xml:space="preserve"> annual temperature (</w:t>
+      </w:r>
+      <w:proofErr w:type="spellStart"/>
       <w:r>
         <w:rPr>
           <w:vertAlign w:val="superscript"/>
@@ -581,7 +713,11 @@
         <w:t>o</w:t>
       </w:r>
       <w:r>
-        <w:t>C). Each point represents the aggregate mean associated with each species*site combination (</w:t>
+        <w:t>C</w:t>
+      </w:r>
+      <w:proofErr w:type="spellEnd"/>
+      <w:r>
+        <w:t>). Each point represents the aggregate mean associated with each species*site combination (</w:t>
       </w:r>
       <w:commentRangeStart w:id="7"/>
       <w:r>
@@ -601,8 +737,13 @@
         <w:t>species were present at multiple sites and are represented more than once). Vertical error bars represent the standard error of the mean across 9 samples (3 leaf ages across 3 individuals per species).</w:t>
       </w:r>
       <w:r>
-        <w:t xml:space="preserve"> Horizontal error bars (1a,b</w:t>
-      </w:r>
+        <w:t xml:space="preserve"> Horizontal error bars (1a</w:t>
+      </w:r>
+      <w:proofErr w:type="gramStart"/>
+      <w:r>
+        <w:t>,b</w:t>
+      </w:r>
+      <w:proofErr w:type="gramEnd"/>
       <w:r>
         <w:t xml:space="preserve">) show the SE of the predictor value for </w:t>
       </w:r>
@@ -639,11 +780,16 @@
         <w:t xml:space="preserve"> relationship between Calvin cycle enzyme abundance and mean annual radiation </w:t>
       </w:r>
       <w:r>
-        <w:t>(Fig. X</w:t>
+        <w:t xml:space="preserve">(Fig. </w:t>
+      </w:r>
+      <w:proofErr w:type="spellStart"/>
+      <w:r>
+        <w:t>X</w:t>
       </w:r>
       <w:r>
         <w:t>b</w:t>
       </w:r>
+      <w:proofErr w:type="spellEnd"/>
       <w:r>
         <w:t>, R</w:t>
       </w:r>
@@ -678,11 +824,16 @@
         <w:t xml:space="preserve">). Canopy gap fraction did not predict </w:t>
       </w:r>
       <w:r>
-        <w:t>Calvin cycle enzyme abundance, however (Fig. X</w:t>
+        <w:t xml:space="preserve">Calvin cycle enzyme abundance, however (Fig. </w:t>
+      </w:r>
+      <w:proofErr w:type="spellStart"/>
+      <w:r>
+        <w:t>X</w:t>
       </w:r>
       <w:r>
         <w:t>a</w:t>
       </w:r>
+      <w:proofErr w:type="spellEnd"/>
       <w:r>
         <w:t xml:space="preserve">). </w:t>
       </w:r>
@@ -690,11 +841,18 @@
     <w:p>
       <w:r>
         <w:lastRenderedPageBreak/>
-        <w:t>Calvin cycle enzyme abundance was not significantly associated with mean annual rainfall, but was inversely related to rainfall during the driest month (Fig. X</w:t>
+        <w:t xml:space="preserve">Calvin cycle enzyme abundance was not significantly associated with mean annual rainfall, but was inversely related to rainfall during the driest month (Fig. </w:t>
+      </w:r>
+      <w:proofErr w:type="spellStart"/>
+      <w:proofErr w:type="gramStart"/>
+      <w:r>
+        <w:t>X</w:t>
       </w:r>
       <w:r>
         <w:t>c</w:t>
       </w:r>
+      <w:proofErr w:type="spellEnd"/>
+      <w:proofErr w:type="gramEnd"/>
       <w:r>
         <w:t>, R</w:t>
       </w:r>
@@ -751,7 +909,15 @@
         <w:t>i</w:t>
       </w:r>
       <w:r>
-        <w:t xml:space="preserve">) drawdown when stomates are closed. </w:t>
+        <w:t xml:space="preserve">) drawdown when </w:t>
+      </w:r>
+      <w:proofErr w:type="spellStart"/>
+      <w:r>
+        <w:t>stomates</w:t>
+      </w:r>
+      <w:proofErr w:type="spellEnd"/>
+      <w:r>
+        <w:t xml:space="preserve"> are closed. </w:t>
       </w:r>
       <w:commentRangeEnd w:id="8"/>
       <w:r>
@@ -769,17 +935,35 @@
         </w:rPr>
         <w:t xml:space="preserve">see </w:t>
       </w:r>
+      <w:proofErr w:type="spellStart"/>
       <w:r>
         <w:rPr>
           <w:highlight w:val="yellow"/>
         </w:rPr>
-        <w:t>supp info</w:t>
+        <w:t>supp</w:t>
+      </w:r>
+      <w:proofErr w:type="spellEnd"/>
+      <w:r>
+        <w:rPr>
+          <w:highlight w:val="yellow"/>
+        </w:rPr>
+        <w:t xml:space="preserve"> info</w:t>
       </w:r>
       <w:r>
         <w:t xml:space="preserve">). </w:t>
       </w:r>
       <w:r>
-        <w:t>No significant relationship was found between proportional abundance of Calvin cycle enzymes and mean annual temperature (Fig. Xd, p = 0.09).</w:t>
+        <w:t xml:space="preserve">No significant relationship was found between proportional abundance of Calvin cycle enzymes and mean annual temperature (Fig. </w:t>
+      </w:r>
+      <w:proofErr w:type="spellStart"/>
+      <w:proofErr w:type="gramStart"/>
+      <w:r>
+        <w:t>Xd</w:t>
+      </w:r>
+      <w:proofErr w:type="spellEnd"/>
+      <w:proofErr w:type="gramEnd"/>
+      <w:r>
+        <w:t>, p = 0.09).</w:t>
       </w:r>
     </w:p>
     <w:p>
@@ -866,8 +1050,25 @@
         <w:t>)</w:t>
       </w:r>
       <w:r>
-        <w:t>, c.) mean precipitation in the driest month of the year (mm), d.) mean annual temperature (</w:t>
-      </w:r>
+        <w:t xml:space="preserve">, c.) </w:t>
+      </w:r>
+      <w:proofErr w:type="gramStart"/>
+      <w:r>
+        <w:t>mean</w:t>
+      </w:r>
+      <w:proofErr w:type="gramEnd"/>
+      <w:r>
+        <w:t xml:space="preserve"> precipitation in the driest month of the year (mm), d.) </w:t>
+      </w:r>
+      <w:proofErr w:type="gramStart"/>
+      <w:r>
+        <w:t>mean</w:t>
+      </w:r>
+      <w:proofErr w:type="gramEnd"/>
+      <w:r>
+        <w:t xml:space="preserve"> annual temperature (</w:t>
+      </w:r>
+      <w:proofErr w:type="spellStart"/>
       <w:r>
         <w:rPr>
           <w:vertAlign w:val="superscript"/>
@@ -875,7 +1076,11 @@
         <w:t>o</w:t>
       </w:r>
       <w:r>
-        <w:t>C). Each point represents the aggregate mean associated with each species*site combination (</w:t>
+        <w:t>C</w:t>
+      </w:r>
+      <w:proofErr w:type="spellEnd"/>
+      <w:r>
+        <w:t>). Each point represents the aggregate mean associated with each species*site combination (</w:t>
       </w:r>
       <w:commentRangeStart w:id="9"/>
       <w:r>
@@ -895,8 +1100,13 @@
         <w:t>species were present at multiple sites and are represented more than once). Vertical error bars represent the standard error of the mean across 9 samples (3 leaf ages across 3 individuals per species).</w:t>
       </w:r>
       <w:r>
-        <w:t xml:space="preserve"> Horizontal error bars (1a,b</w:t>
-      </w:r>
+        <w:t xml:space="preserve"> Horizontal error bars (1a</w:t>
+      </w:r>
+      <w:proofErr w:type="gramStart"/>
+      <w:r>
+        <w:t>,b</w:t>
+      </w:r>
+      <w:proofErr w:type="gramEnd"/>
       <w:r>
         <w:t xml:space="preserve">) show the SE of the predictor value for </w:t>
       </w:r>
@@ -1048,10 +1258,18 @@
         <w:t>5</w:t>
       </w:r>
       <w:r>
-        <w:t>, Fig. X</w:t>
-      </w:r>
-      <w:r>
-        <w:t>a), suggesting that Eucalypts tend to invest in carbon assimilation machinery to the maximum extent they are able.</w:t>
+        <w:t xml:space="preserve">, Fig. </w:t>
+      </w:r>
+      <w:proofErr w:type="spellStart"/>
+      <w:r>
+        <w:t>X</w:t>
+      </w:r>
+      <w:r>
+        <w:t>a</w:t>
+      </w:r>
+      <w:proofErr w:type="spellEnd"/>
+      <w:r>
+        <w:t>), suggesting that Eucalypts tend to invest in carbon assimilation machinery to the maximum extent they are able.</w:t>
       </w:r>
       <w:r>
         <w:t xml:space="preserve"> Absolute abundance of</w:t>
@@ -1079,10 +1297,18 @@
         <w:t>, but with more room for vari</w:t>
       </w:r>
       <w:r>
-        <w:t>ation (Pearson’s r = 0.82, Fig X</w:t>
-      </w:r>
-      <w:r>
-        <w:t>b).</w:t>
+        <w:t xml:space="preserve">ation (Pearson’s r = 0.82, Fig </w:t>
+      </w:r>
+      <w:proofErr w:type="spellStart"/>
+      <w:r>
+        <w:t>X</w:t>
+      </w:r>
+      <w:r>
+        <w:t>b</w:t>
+      </w:r>
+      <w:proofErr w:type="spellEnd"/>
+      <w:r>
+        <w:t>).</w:t>
       </w:r>
       <w:r>
         <w:t xml:space="preserve"> </w:t>
@@ -1188,11 +1414,16 @@
         <w:t xml:space="preserve"> </w:t>
       </w:r>
       <w:r>
-        <w:t>Relationships between total protein abundance and a.) photosystem</w:t>
+        <w:t xml:space="preserve">Relationships between total protein abundance and a.) </w:t>
+      </w:r>
+      <w:proofErr w:type="gramStart"/>
+      <w:r>
+        <w:t>photosystem</w:t>
       </w:r>
       <w:r>
         <w:t>s</w:t>
       </w:r>
+      <w:proofErr w:type="gramEnd"/>
       <w:r>
         <w:t xml:space="preserve"> (Pearson’s r = 0.</w:t>
       </w:r>
@@ -1287,9 +1518,11 @@
       <w:r>
         <w:t xml:space="preserve"> </w:t>
       </w:r>
+      <w:proofErr w:type="spellStart"/>
       <w:r>
         <w:t>unaggregated</w:t>
       </w:r>
+      <w:proofErr w:type="spellEnd"/>
       <w:r>
         <w:t xml:space="preserve"> data. </w:t>
       </w:r>
@@ -1304,7 +1537,15 @@
         <w:t>Total protein differed significantly across leaf age classes</w:t>
       </w:r>
       <w:r>
-        <w:t xml:space="preserve"> (Fig. Xa)</w:t>
+        <w:t xml:space="preserve"> (Fig. </w:t>
+      </w:r>
+      <w:proofErr w:type="spellStart"/>
+      <w:r>
+        <w:t>Xa</w:t>
+      </w:r>
+      <w:proofErr w:type="spellEnd"/>
+      <w:r>
+        <w:t>)</w:t>
       </w:r>
       <w:r>
         <w:t>: there was no significant difference between new and middle aged leaves (mean difference 3.6 %</w:t>
@@ -1357,7 +1598,15 @@
         <w:t xml:space="preserve"> in abundance as leaves aged</w:t>
       </w:r>
       <w:r>
-        <w:t xml:space="preserve"> (Fig. Xb)</w:t>
+        <w:t xml:space="preserve"> (Fig. </w:t>
+      </w:r>
+      <w:proofErr w:type="spellStart"/>
+      <w:r>
+        <w:t>Xb</w:t>
+      </w:r>
+      <w:proofErr w:type="spellEnd"/>
+      <w:r>
+        <w:t>)</w:t>
       </w:r>
       <w:r>
         <w:t>: middle and old age leaves contained significantly more protein</w:t>
@@ -1440,7 +1689,17 @@
         <w:t>Calvin cycle proteins were slightly more abundant (mean difference 2 %) in middle aged than old age leaves, although this difference was not significant (p = 0.58)</w:t>
       </w:r>
       <w:r>
-        <w:t xml:space="preserve"> (Fig. Xc)</w:t>
+        <w:t xml:space="preserve"> (Fig. </w:t>
+      </w:r>
+      <w:proofErr w:type="spellStart"/>
+      <w:proofErr w:type="gramStart"/>
+      <w:r>
+        <w:t>Xc</w:t>
+      </w:r>
+      <w:proofErr w:type="spellEnd"/>
+      <w:proofErr w:type="gramEnd"/>
+      <w:r>
+        <w:t>)</w:t>
       </w:r>
       <w:r>
         <w:t xml:space="preserve">. Old leaves contained significantly less Calvin cycle enzymes than middle leaves (mean difference 6.5 %, p = 0.003), and marginally less than new leaves (mean difference 4.7 %, p = 0.058). </w:t>
@@ -1517,7 +1776,15 @@
                               </w:rPr>
                             </w:pPr>
                             <w:r>
-                              <w:t>Figure 2. Boxplots of a.) total protein abundance (measured as mass per area), b.) Photosystem protein proportional abundance, c.) Calvin cycle protein proportional abundance</w:t>
+                              <w:t xml:space="preserve">Figure 2. Boxplots of a.) </w:t>
+                            </w:r>
+                            <w:proofErr w:type="gramStart"/>
+                            <w:r>
+                              <w:t>total</w:t>
+                            </w:r>
+                            <w:proofErr w:type="gramEnd"/>
+                            <w:r>
+                              <w:t xml:space="preserve"> protein abundance (measured as mass per area), b.) Photosystem protein proportional abundance, c.) Calvin cycle protein proportional abundance</w:t>
                             </w:r>
                             <w:r>
                               <w:t>, across leaf age classes. Lower and upper hinges correspond to the first and third quartiles; whiskers extend from the hinges to the outermost value within 1.5 times the interquartile range. Points beyond whiskers are plotted here as outliers.</w:t>
@@ -1557,7 +1824,15 @@
                         </w:rPr>
                       </w:pPr>
                       <w:r>
-                        <w:t>Figure 2. Boxplots of a.) total protein abundance (measured as mass per area), b.) Photosystem protein proportional abundance, c.) Calvin cycle protein proportional abundance</w:t>
+                        <w:t xml:space="preserve">Figure 2. Boxplots of a.) </w:t>
+                      </w:r>
+                      <w:proofErr w:type="gramStart"/>
+                      <w:r>
+                        <w:t>total</w:t>
+                      </w:r>
+                      <w:proofErr w:type="gramEnd"/>
+                      <w:r>
+                        <w:t xml:space="preserve"> protein abundance (measured as mass per area), b.) Photosystem protein proportional abundance, c.) Calvin cycle protein proportional abundance</w:t>
                       </w:r>
                       <w:r>
                         <w:t>, across leaf age classes. Lower and upper hinges correspond to the first and third quartiles; whiskers extend from the hinges to the outermost value within 1.5 times the interquartile range. Points beyond whiskers are plotted here as outliers.</w:t>
@@ -1967,26 +2242,6 @@
         <w:fldChar w:fldCharType="separate"/>
       </w:r>
     </w:p>
-    <w:p>
-      <w:pPr>
-        <w:pStyle w:val="Caption"/>
-        <w:keepNext/>
-      </w:pPr>
-      <w:r>
-        <w:t xml:space="preserve">Table </w:t>
-      </w:r>
-      <w:fldSimple w:instr=" SEQ Table \* ARABIC ">
-        <w:r>
-          <w:rPr>
-            <w:noProof/>
-          </w:rPr>
-          <w:t>2</w:t>
-        </w:r>
-      </w:fldSimple>
-      <w:r>
-        <w:t xml:space="preserve">. Variance (coefficient of variation) in protein abundances at different levels of aggregation. </w:t>
-      </w:r>
-    </w:p>
     <w:tbl>
       <w:tblPr>
         <w:tblStyle w:val="TableGrid"/>
@@ -2001,6 +2256,7 @@
       </w:tblGrid>
       <w:tr>
         <w:trPr>
+          <w:divId w:val="613100828"/>
           <w:trHeight w:val="300"/>
         </w:trPr>
         <w:tc>
@@ -2015,18 +2271,6 @@
                 <w:i/>
               </w:rPr>
             </w:pPr>
-            <w:r>
-              <w:rPr>
-                <w:i/>
-              </w:rPr>
-              <w:t>L</w:t>
-            </w:r>
-            <w:r>
-              <w:rPr>
-                <w:i/>
-              </w:rPr>
-              <w:t>evel of aggregation</w:t>
-            </w:r>
           </w:p>
         </w:tc>
         <w:tc>
@@ -2041,18 +2285,6 @@
                 <w:i/>
               </w:rPr>
             </w:pPr>
-            <w:r>
-              <w:rPr>
-                <w:i/>
-              </w:rPr>
-              <w:t>T</w:t>
-            </w:r>
-            <w:r>
-              <w:rPr>
-                <w:i/>
-              </w:rPr>
-              <w:t>otal protein</w:t>
-            </w:r>
           </w:p>
         </w:tc>
         <w:tc>
@@ -2067,18 +2299,6 @@
                 <w:i/>
               </w:rPr>
             </w:pPr>
-            <w:r>
-              <w:rPr>
-                <w:i/>
-              </w:rPr>
-              <w:t>P</w:t>
-            </w:r>
-            <w:r>
-              <w:rPr>
-                <w:i/>
-              </w:rPr>
-              <w:t xml:space="preserve">hotosystems </w:t>
-            </w:r>
           </w:p>
         </w:tc>
         <w:tc>
@@ -2093,29 +2313,12 @@
                 <w:i/>
               </w:rPr>
             </w:pPr>
-            <w:r>
-              <w:rPr>
-                <w:i/>
-              </w:rPr>
-              <w:t xml:space="preserve">Calvin </w:t>
-            </w:r>
-            <w:r>
-              <w:rPr>
-                <w:i/>
-              </w:rPr>
-              <w:t>c</w:t>
-            </w:r>
-            <w:r>
-              <w:rPr>
-                <w:i/>
-              </w:rPr>
-              <w:t xml:space="preserve">ycle </w:t>
-            </w:r>
           </w:p>
         </w:tc>
       </w:tr>
       <w:tr>
         <w:trPr>
+          <w:divId w:val="613100828"/>
           <w:trHeight w:val="300"/>
         </w:trPr>
         <w:tc>
@@ -2124,11 +2327,7 @@
             <w:noWrap/>
             <w:hideMark/>
           </w:tcPr>
-          <w:p>
-            <w:r>
-              <w:t>All data</w:t>
-            </w:r>
-          </w:p>
+          <w:p/>
         </w:tc>
         <w:tc>
           <w:tcPr>
@@ -2136,11 +2335,7 @@
             <w:noWrap/>
             <w:hideMark/>
           </w:tcPr>
-          <w:p>
-            <w:r>
-              <w:t>0.37</w:t>
-            </w:r>
-          </w:p>
+          <w:p/>
         </w:tc>
         <w:tc>
           <w:tcPr>
@@ -2148,14 +2343,7 @@
             <w:noWrap/>
             <w:hideMark/>
           </w:tcPr>
-          <w:p>
-            <w:r>
-              <w:t>0.4</w:t>
-            </w:r>
-            <w:r>
-              <w:t>1</w:t>
-            </w:r>
-          </w:p>
+          <w:p/>
         </w:tc>
         <w:tc>
           <w:tcPr>
@@ -2163,15 +2351,12 @@
             <w:noWrap/>
             <w:hideMark/>
           </w:tcPr>
-          <w:p>
-            <w:r>
-              <w:t>0.44</w:t>
-            </w:r>
-          </w:p>
+          <w:p/>
         </w:tc>
       </w:tr>
       <w:tr>
         <w:trPr>
+          <w:divId w:val="613100828"/>
           <w:trHeight w:val="300"/>
         </w:trPr>
         <w:tc>
@@ -2180,11 +2365,7 @@
             <w:noWrap/>
             <w:hideMark/>
           </w:tcPr>
-          <w:p>
-            <w:r>
-              <w:t>Between species*site</w:t>
-            </w:r>
-          </w:p>
+          <w:p/>
         </w:tc>
         <w:tc>
           <w:tcPr>
@@ -2192,14 +2373,7 @@
             <w:noWrap/>
             <w:hideMark/>
           </w:tcPr>
-          <w:p>
-            <w:r>
-              <w:t>0.4</w:t>
-            </w:r>
-            <w:r>
-              <w:t>3</w:t>
-            </w:r>
-          </w:p>
+          <w:p/>
         </w:tc>
         <w:tc>
           <w:tcPr>
@@ -2207,11 +2381,7 @@
             <w:noWrap/>
             <w:hideMark/>
           </w:tcPr>
-          <w:p>
-            <w:r>
-              <w:t>0.36</w:t>
-            </w:r>
-          </w:p>
+          <w:p/>
         </w:tc>
         <w:tc>
           <w:tcPr>
@@ -2219,15 +2389,12 @@
             <w:noWrap/>
             <w:hideMark/>
           </w:tcPr>
-          <w:p>
-            <w:r>
-              <w:t>0.43</w:t>
-            </w:r>
-          </w:p>
+          <w:p/>
         </w:tc>
       </w:tr>
       <w:tr>
         <w:trPr>
+          <w:divId w:val="613100828"/>
           <w:trHeight w:val="300"/>
         </w:trPr>
         <w:tc>
@@ -2236,14 +2403,7 @@
             <w:noWrap/>
             <w:hideMark/>
           </w:tcPr>
-          <w:p>
-            <w:r>
-              <w:t>Within species*site</w:t>
-            </w:r>
-            <w:r>
-              <w:t xml:space="preserve"> (mean error bar size)</w:t>
-            </w:r>
-          </w:p>
+          <w:p/>
         </w:tc>
         <w:tc>
           <w:tcPr>
@@ -2251,11 +2411,7 @@
             <w:noWrap/>
             <w:hideMark/>
           </w:tcPr>
-          <w:p>
-            <w:r>
-              <w:t>0.27</w:t>
-            </w:r>
-          </w:p>
+          <w:p/>
         </w:tc>
         <w:tc>
           <w:tcPr>
@@ -2263,11 +2419,7 @@
             <w:noWrap/>
             <w:hideMark/>
           </w:tcPr>
-          <w:p>
-            <w:r>
-              <w:t>0.28</w:t>
-            </w:r>
-          </w:p>
+          <w:p/>
         </w:tc>
         <w:tc>
           <w:tcPr>
@@ -2275,18 +2427,12 @@
             <w:noWrap/>
             <w:hideMark/>
           </w:tcPr>
-          <w:p>
-            <w:r>
-              <w:t>0.3</w:t>
-            </w:r>
-            <w:r>
-              <w:t>6</w:t>
-            </w:r>
-          </w:p>
+          <w:p/>
         </w:tc>
       </w:tr>
       <w:tr>
         <w:trPr>
+          <w:divId w:val="613100828"/>
           <w:trHeight w:val="300"/>
         </w:trPr>
         <w:tc>
@@ -2295,14 +2441,7 @@
             <w:noWrap/>
             <w:hideMark/>
           </w:tcPr>
-          <w:p>
-            <w:r>
-              <w:t>L</w:t>
-            </w:r>
-            <w:r>
-              <w:t>eaf age</w:t>
-            </w:r>
-          </w:p>
+          <w:p/>
         </w:tc>
         <w:tc>
           <w:tcPr>
@@ -2310,14 +2449,7 @@
             <w:noWrap/>
             <w:hideMark/>
           </w:tcPr>
-          <w:p>
-            <w:r>
-              <w:t>0.1</w:t>
-            </w:r>
-            <w:r>
-              <w:t>7</w:t>
-            </w:r>
-          </w:p>
+          <w:p/>
         </w:tc>
         <w:tc>
           <w:tcPr>
@@ -2325,14 +2457,7 @@
             <w:noWrap/>
             <w:hideMark/>
           </w:tcPr>
-          <w:p>
-            <w:r>
-              <w:t>0.1</w:t>
-            </w:r>
-            <w:r>
-              <w:t>8</w:t>
-            </w:r>
-          </w:p>
+          <w:p/>
         </w:tc>
         <w:tc>
           <w:tcPr>
@@ -2340,15 +2465,12 @@
             <w:noWrap/>
             <w:hideMark/>
           </w:tcPr>
-          <w:p>
-            <w:r>
-              <w:t>0.21</w:t>
-            </w:r>
-          </w:p>
+          <w:p/>
         </w:tc>
       </w:tr>
       <w:tr>
         <w:trPr>
+          <w:divId w:val="613100828"/>
           <w:trHeight w:val="300"/>
         </w:trPr>
         <w:tc>
@@ -2357,20 +2479,7 @@
             <w:noWrap/>
             <w:hideMark/>
           </w:tcPr>
-          <w:p>
-            <w:r>
-              <w:t xml:space="preserve">Biological </w:t>
-            </w:r>
-            <w:r>
-              <w:t>rep</w:t>
-            </w:r>
-            <w:r>
-              <w:t>licate</w:t>
-            </w:r>
-            <w:r>
-              <w:t xml:space="preserve"> (intraspecific)</w:t>
-            </w:r>
-          </w:p>
+          <w:p/>
         </w:tc>
         <w:tc>
           <w:tcPr>
@@ -2378,14 +2487,7 @@
             <w:noWrap/>
             <w:hideMark/>
           </w:tcPr>
-          <w:p>
-            <w:r>
-              <w:t>0.1</w:t>
-            </w:r>
-            <w:r>
-              <w:t>7</w:t>
-            </w:r>
-          </w:p>
+          <w:p/>
         </w:tc>
         <w:tc>
           <w:tcPr>
@@ -2393,11 +2495,7 @@
             <w:noWrap/>
             <w:hideMark/>
           </w:tcPr>
-          <w:p>
-            <w:r>
-              <w:t>0.17</w:t>
-            </w:r>
-          </w:p>
+          <w:p/>
         </w:tc>
         <w:tc>
           <w:tcPr>
@@ -2405,11 +2503,7 @@
             <w:noWrap/>
             <w:hideMark/>
           </w:tcPr>
-          <w:p>
-            <w:r>
-              <w:t>0.21</w:t>
-            </w:r>
-          </w:p>
+          <w:p/>
         </w:tc>
       </w:tr>
     </w:tbl>
@@ -2483,9 +2577,11 @@
                 <w:tab w:val="center" w:pos="4513"/>
               </w:tabs>
             </w:pPr>
+            <w:proofErr w:type="spellStart"/>
             <w:r>
               <w:t>prec</w:t>
             </w:r>
+            <w:proofErr w:type="spellEnd"/>
           </w:p>
         </w:tc>
         <w:tc>
@@ -2500,9 +2596,11 @@
                 <w:tab w:val="center" w:pos="4513"/>
               </w:tabs>
             </w:pPr>
+            <w:proofErr w:type="spellStart"/>
             <w:r>
               <w:t>pdmt</w:t>
             </w:r>
+            <w:proofErr w:type="spellEnd"/>
           </w:p>
         </w:tc>
         <w:tc>
@@ -2517,9 +2615,11 @@
                 <w:tab w:val="center" w:pos="4513"/>
               </w:tabs>
             </w:pPr>
+            <w:proofErr w:type="spellStart"/>
             <w:r>
               <w:t>tavg</w:t>
             </w:r>
+            <w:proofErr w:type="spellEnd"/>
           </w:p>
         </w:tc>
         <w:tc>
@@ -2573,9 +2673,11 @@
                 <w:tab w:val="center" w:pos="4513"/>
               </w:tabs>
             </w:pPr>
+            <w:proofErr w:type="spellStart"/>
             <w:r>
               <w:t>prec</w:t>
             </w:r>
+            <w:proofErr w:type="spellEnd"/>
           </w:p>
         </w:tc>
         <w:tc>
@@ -2680,9 +2782,11 @@
                 <w:tab w:val="center" w:pos="4513"/>
               </w:tabs>
             </w:pPr>
+            <w:proofErr w:type="spellStart"/>
             <w:r>
               <w:t>pdmt</w:t>
             </w:r>
+            <w:proofErr w:type="spellEnd"/>
           </w:p>
         </w:tc>
         <w:tc>
@@ -2787,9 +2891,11 @@
                 <w:tab w:val="center" w:pos="4513"/>
               </w:tabs>
             </w:pPr>
+            <w:proofErr w:type="spellStart"/>
             <w:r>
               <w:t>tavg</w:t>
             </w:r>
+            <w:proofErr w:type="spellEnd"/>
           </w:p>
         </w:tc>
         <w:tc>
@@ -3110,7 +3216,6 @@
           <w:noProof/>
           <w:lang w:eastAsia="en-AU"/>
         </w:rPr>
-        <w:lastRenderedPageBreak/>
         <w:drawing>
           <wp:inline distT="0" distB="0" distL="0" distR="0" wp14:anchorId="5DC01EE7" wp14:editId="4428C76E">
             <wp:extent cx="5731510" cy="1758370"/>
@@ -3198,7 +3303,23 @@
         <w:pStyle w:val="CommentText"/>
       </w:pPr>
       <w:r>
-        <w:t>Derek Eamus says that eucs don’t stop transpiring in the dry up north</w:t>
+        <w:t xml:space="preserve">Derek </w:t>
+      </w:r>
+      <w:proofErr w:type="spellStart"/>
+      <w:r>
+        <w:t>Eamus</w:t>
+      </w:r>
+      <w:proofErr w:type="spellEnd"/>
+      <w:r>
+        <w:t xml:space="preserve"> says that </w:t>
+      </w:r>
+      <w:proofErr w:type="spellStart"/>
+      <w:r>
+        <w:t>eucs</w:t>
+      </w:r>
+      <w:proofErr w:type="spellEnd"/>
+      <w:r>
+        <w:t xml:space="preserve"> don’t stop transpiring in the dry up north</w:t>
       </w:r>
     </w:p>
     <w:p>
@@ -3211,10 +3332,23 @@
         <w:pStyle w:val="CommentText"/>
       </w:pPr>
       <w:r>
-        <w:t>We know there’s a temperature effect, and an irradiance effect with PS. They’re cross correlated with precip. Nevertheless there’s something going on with precip and total protein, we just can’t work out what it is using correlative data.</w:t>
-      </w:r>
-      <w:r>
-        <w:t xml:space="preserve"> </w:t>
+        <w:t xml:space="preserve">We know there’s a temperature effect, and an irradiance effect with PS. They’re cross correlated with </w:t>
+      </w:r>
+      <w:proofErr w:type="spellStart"/>
+      <w:r>
+        <w:t>precip</w:t>
+      </w:r>
+      <w:proofErr w:type="spellEnd"/>
+      <w:r>
+        <w:t xml:space="preserve">. Nevertheless there’s something going on with </w:t>
+      </w:r>
+      <w:proofErr w:type="spellStart"/>
+      <w:r>
+        <w:t>precip</w:t>
+      </w:r>
+      <w:proofErr w:type="spellEnd"/>
+      <w:r>
+        <w:t xml:space="preserve"> and total protein, we just can’t work out what it is using correlative data. </w:t>
       </w:r>
       <w:r>
         <w:br/>
@@ -3235,14 +3369,15 @@
         </w:rPr>
         <w:annotationRef/>
       </w:r>
-      <w:r>
-        <w:t xml:space="preserve">ylabs are </w:t>
-      </w:r>
-      <w:r>
-        <w:t>should be mg/m</w:t>
-      </w:r>
-      <w:r>
-        <w:t>2</w:t>
+      <w:proofErr w:type="spellStart"/>
+      <w:proofErr w:type="gramStart"/>
+      <w:r>
+        <w:t>ylabs</w:t>
+      </w:r>
+      <w:proofErr w:type="spellEnd"/>
+      <w:proofErr w:type="gramEnd"/>
+      <w:r>
+        <w:t xml:space="preserve"> are should be mg/m2</w:t>
       </w:r>
     </w:p>
   </w:comment>
@@ -3257,8 +3392,13 @@
         </w:rPr>
         <w:annotationRef/>
       </w:r>
-      <w:r>
-        <w:t>how many? (4?)</w:t>
+      <w:proofErr w:type="gramStart"/>
+      <w:r>
+        <w:t>how</w:t>
+      </w:r>
+      <w:proofErr w:type="gramEnd"/>
+      <w:r>
+        <w:t xml:space="preserve"> many? (4?)</w:t>
       </w:r>
     </w:p>
   </w:comment>
@@ -3321,8 +3461,13 @@
         </w:rPr>
         <w:annotationRef/>
       </w:r>
-      <w:r>
-        <w:t>how many? (4?)</w:t>
+      <w:proofErr w:type="gramStart"/>
+      <w:r>
+        <w:t>how</w:t>
+      </w:r>
+      <w:proofErr w:type="gramEnd"/>
+      <w:r>
+        <w:t xml:space="preserve"> many? (4?)</w:t>
       </w:r>
     </w:p>
   </w:comment>
@@ -3338,7 +3483,31 @@
         <w:annotationRef/>
       </w:r>
       <w:r>
-        <w:t>Actually that would really be pwmt – so if plants are growing the most in the wettest month of the dry sites, they’d have the highest amount of calv enzymes. During dmt, they should just be dormant, right?</w:t>
+        <w:t xml:space="preserve">Actually that would really be </w:t>
+      </w:r>
+      <w:proofErr w:type="spellStart"/>
+      <w:r>
+        <w:t>pwmt</w:t>
+      </w:r>
+      <w:proofErr w:type="spellEnd"/>
+      <w:r>
+        <w:t xml:space="preserve"> – so if plants are growing the most in the wettest month of the dry sites, they’d have the highest amount of </w:t>
+      </w:r>
+      <w:proofErr w:type="spellStart"/>
+      <w:r>
+        <w:t>calv</w:t>
+      </w:r>
+      <w:proofErr w:type="spellEnd"/>
+      <w:r>
+        <w:t xml:space="preserve"> enzymes. During </w:t>
+      </w:r>
+      <w:proofErr w:type="spellStart"/>
+      <w:r>
+        <w:t>dmt</w:t>
+      </w:r>
+      <w:proofErr w:type="spellEnd"/>
+      <w:r>
+        <w:t>, they should just be dormant, right?</w:t>
       </w:r>
     </w:p>
   </w:comment>
@@ -3353,8 +3522,13 @@
         </w:rPr>
         <w:annotationRef/>
       </w:r>
-      <w:r>
-        <w:t>how many? (4?)</w:t>
+      <w:proofErr w:type="gramStart"/>
+      <w:r>
+        <w:t>how</w:t>
+      </w:r>
+      <w:proofErr w:type="gramEnd"/>
+      <w:r>
+        <w:t xml:space="preserve"> many? (4?)</w:t>
       </w:r>
     </w:p>
   </w:comment>
@@ -3369,8 +3543,13 @@
         </w:rPr>
         <w:annotationRef/>
       </w:r>
-      <w:r>
-        <w:t>wrong units!!</w:t>
+      <w:proofErr w:type="gramStart"/>
+      <w:r>
+        <w:t>wrong</w:t>
+      </w:r>
+      <w:proofErr w:type="gramEnd"/>
+      <w:r>
+        <w:t xml:space="preserve"> units!!</w:t>
       </w:r>
     </w:p>
   </w:comment>
@@ -3385,8 +3564,13 @@
         </w:rPr>
         <w:annotationRef/>
       </w:r>
-      <w:r>
-        <w:t>should put legend at bottom as it is distracting</w:t>
+      <w:proofErr w:type="gramStart"/>
+      <w:r>
+        <w:t>should</w:t>
+      </w:r>
+      <w:proofErr w:type="gramEnd"/>
+      <w:r>
+        <w:t xml:space="preserve"> put legend at bottom as it is distracting</w:t>
       </w:r>
     </w:p>
   </w:comment>
@@ -3401,8 +3585,15 @@
         </w:rPr>
         <w:annotationRef/>
       </w:r>
-      <w:r>
-        <w:t>df’s?</w:t>
+      <w:proofErr w:type="spellStart"/>
+      <w:proofErr w:type="gramStart"/>
+      <w:r>
+        <w:t>df’s</w:t>
+      </w:r>
+      <w:proofErr w:type="spellEnd"/>
+      <w:proofErr w:type="gramEnd"/>
+      <w:r>
+        <w:t>?</w:t>
       </w:r>
     </w:p>
   </w:comment>
@@ -3417,8 +3608,13 @@
         </w:rPr>
         <w:annotationRef/>
       </w:r>
-      <w:r>
-        <w:t>not sure how to report</w:t>
+      <w:proofErr w:type="gramStart"/>
+      <w:r>
+        <w:t>not</w:t>
+      </w:r>
+      <w:proofErr w:type="gramEnd"/>
+      <w:r>
+        <w:t xml:space="preserve"> sure how to report</w:t>
       </w:r>
     </w:p>
   </w:comment>
@@ -3466,8 +3662,13 @@
         <w:annotationRef/>
       </w:r>
       <w:r>
-        <w:t>Need to add pwmt</w:t>
-      </w:r>
+        <w:t xml:space="preserve">Need to add </w:t>
+      </w:r>
+      <w:proofErr w:type="spellStart"/>
+      <w:r>
+        <w:t>pwmt</w:t>
+      </w:r>
+      <w:proofErr w:type="spellEnd"/>
     </w:p>
   </w:comment>
   <w:comment w:id="17" w:author="Faculty of Science" w:date="2017-03-07T21:43:00Z" w:initials="FoS">
@@ -4152,7 +4353,6 @@
   <w:style w:type="character" w:default="1" w:styleId="DefaultParagraphFont">
     <w:name w:val="Default Paragraph Font"/>
     <w:uiPriority w:val="1"/>
-    <w:semiHidden/>
     <w:unhideWhenUsed/>
   </w:style>
   <w:style w:type="table" w:default="1" w:styleId="TableNormal">
@@ -4592,7 +4792,7 @@
 </file>
 
 <file path=customXml/itemProps1.xml><?xml version="1.0" encoding="utf-8"?>
-<ds:datastoreItem xmlns:ds="http://schemas.openxmlformats.org/officeDocument/2006/customXml" ds:itemID="{CB2A3518-F94F-43B2-B353-D9F95ED13392}">
+<ds:datastoreItem xmlns:ds="http://schemas.openxmlformats.org/officeDocument/2006/customXml" ds:itemID="{644F95C3-33A1-4BF7-8F0E-F10047B097A8}">
   <ds:schemaRefs>
     <ds:schemaRef ds:uri="http://schemas.openxmlformats.org/officeDocument/2006/bibliography"/>
   </ds:schemaRefs>

</xml_diff>